<commit_message>
Ajout des livrables en PDF
</commit_message>
<xml_diff>
--- a/Artefacts/Architecture/Architecture Contract with Business/Architecture-contract-with-business FR.docx
+++ b/Artefacts/Architecture/Architecture Contract with Business/Architecture-contract-with-business FR.docx
@@ -110,7 +110,7 @@
         <w:ind w:left="-300"/>
       </w:pPr>
       <w:bookmarkStart w:id="0" w:name="_5eautjdgaldc"/>
-      <w:bookmarkStart w:id="1" w:name="_Toc146634449"/>
+      <w:bookmarkStart w:id="1" w:name="_Toc147481789"/>
       <w:bookmarkEnd w:id="0"/>
       <w:r>
         <w:rPr>
@@ -212,7 +212,7 @@
         <w:ind w:left="-300"/>
       </w:pPr>
       <w:bookmarkStart w:id="2" w:name="_tvatvz6u6mi4"/>
-      <w:bookmarkStart w:id="3" w:name="_Toc146634450"/>
+      <w:bookmarkStart w:id="3" w:name="_Toc147481790"/>
       <w:bookmarkEnd w:id="2"/>
       <w:r>
         <w:rPr>
@@ -287,7 +287,7 @@
             </w:rPr>
             <w:fldChar w:fldCharType="separate"/>
           </w:r>
-          <w:hyperlink w:anchor="_Toc146634449" w:history="1">
+          <w:hyperlink w:anchor="_Toc147481789" w:history="1">
             <w:r>
               <w:rPr>
                 <w:rStyle w:val="Lienhypertexte"/>
@@ -314,7 +314,7 @@
                 <w:noProof/>
                 <w:webHidden/>
               </w:rPr>
-              <w:instrText xml:space="preserve"> PAGEREF _Toc146634449 \h </w:instrText>
+              <w:instrText xml:space="preserve"> PAGEREF _Toc147481789 \h </w:instrText>
             </w:r>
             <w:r>
               <w:rPr>
@@ -363,7 +363,7 @@
               <w14:ligatures w14:val="standardContextual"/>
             </w:rPr>
           </w:pPr>
-          <w:hyperlink w:anchor="_Toc146634450" w:history="1">
+          <w:hyperlink w:anchor="_Toc147481790" w:history="1">
             <w:r>
               <w:rPr>
                 <w:rStyle w:val="Lienhypertexte"/>
@@ -390,7 +390,7 @@
                 <w:noProof/>
                 <w:webHidden/>
               </w:rPr>
-              <w:instrText xml:space="preserve"> PAGEREF _Toc146634450 \h </w:instrText>
+              <w:instrText xml:space="preserve"> PAGEREF _Toc147481790 \h </w:instrText>
             </w:r>
             <w:r>
               <w:rPr>
@@ -439,7 +439,7 @@
               <w14:ligatures w14:val="standardContextual"/>
             </w:rPr>
           </w:pPr>
-          <w:hyperlink w:anchor="_Toc146634451" w:history="1">
+          <w:hyperlink w:anchor="_Toc147481791" w:history="1">
             <w:r>
               <w:rPr>
                 <w:rStyle w:val="Lienhypertexte"/>
@@ -466,7 +466,7 @@
                 <w:noProof/>
                 <w:webHidden/>
               </w:rPr>
-              <w:instrText xml:space="preserve"> PAGEREF _Toc146634451 \h </w:instrText>
+              <w:instrText xml:space="preserve"> PAGEREF _Toc147481791 \h </w:instrText>
             </w:r>
             <w:r>
               <w:rPr>
@@ -515,7 +515,7 @@
               <w14:ligatures w14:val="standardContextual"/>
             </w:rPr>
           </w:pPr>
-          <w:hyperlink w:anchor="_Toc146634452" w:history="1">
+          <w:hyperlink w:anchor="_Toc147481792" w:history="1">
             <w:r>
               <w:rPr>
                 <w:rStyle w:val="Lienhypertexte"/>
@@ -542,7 +542,7 @@
                 <w:noProof/>
                 <w:webHidden/>
               </w:rPr>
-              <w:instrText xml:space="preserve"> PAGEREF _Toc146634452 \h </w:instrText>
+              <w:instrText xml:space="preserve"> PAGEREF _Toc147481792 \h </w:instrText>
             </w:r>
             <w:r>
               <w:rPr>
@@ -591,7 +591,7 @@
               <w14:ligatures w14:val="standardContextual"/>
             </w:rPr>
           </w:pPr>
-          <w:hyperlink w:anchor="_Toc146634453" w:history="1">
+          <w:hyperlink w:anchor="_Toc147481793" w:history="1">
             <w:r>
               <w:rPr>
                 <w:rStyle w:val="Lienhypertexte"/>
@@ -618,7 +618,7 @@
                 <w:noProof/>
                 <w:webHidden/>
               </w:rPr>
-              <w:instrText xml:space="preserve"> PAGEREF _Toc146634453 \h </w:instrText>
+              <w:instrText xml:space="preserve"> PAGEREF _Toc147481793 \h </w:instrText>
             </w:r>
             <w:r>
               <w:rPr>
@@ -667,7 +667,7 @@
               <w14:ligatures w14:val="standardContextual"/>
             </w:rPr>
           </w:pPr>
-          <w:hyperlink w:anchor="_Toc146634454" w:history="1">
+          <w:hyperlink w:anchor="_Toc147481794" w:history="1">
             <w:r>
               <w:rPr>
                 <w:rStyle w:val="Lienhypertexte"/>
@@ -694,7 +694,7 @@
                 <w:noProof/>
                 <w:webHidden/>
               </w:rPr>
-              <w:instrText xml:space="preserve"> PAGEREF _Toc146634454 \h </w:instrText>
+              <w:instrText xml:space="preserve"> PAGEREF _Toc147481794 \h </w:instrText>
             </w:r>
             <w:r>
               <w:rPr>
@@ -743,7 +743,7 @@
               <w14:ligatures w14:val="standardContextual"/>
             </w:rPr>
           </w:pPr>
-          <w:hyperlink w:anchor="_Toc146634455" w:history="1">
+          <w:hyperlink w:anchor="_Toc147481795" w:history="1">
             <w:r>
               <w:rPr>
                 <w:rStyle w:val="Lienhypertexte"/>
@@ -770,7 +770,7 @@
                 <w:noProof/>
                 <w:webHidden/>
               </w:rPr>
-              <w:instrText xml:space="preserve"> PAGEREF _Toc146634455 \h </w:instrText>
+              <w:instrText xml:space="preserve"> PAGEREF _Toc147481795 \h </w:instrText>
             </w:r>
             <w:r>
               <w:rPr>
@@ -819,7 +819,7 @@
               <w14:ligatures w14:val="standardContextual"/>
             </w:rPr>
           </w:pPr>
-          <w:hyperlink w:anchor="_Toc146634456" w:history="1">
+          <w:hyperlink w:anchor="_Toc147481796" w:history="1">
             <w:r>
               <w:rPr>
                 <w:rStyle w:val="Lienhypertexte"/>
@@ -846,7 +846,7 @@
                 <w:noProof/>
                 <w:webHidden/>
               </w:rPr>
-              <w:instrText xml:space="preserve"> PAGEREF _Toc146634456 \h </w:instrText>
+              <w:instrText xml:space="preserve"> PAGEREF _Toc147481796 \h </w:instrText>
             </w:r>
             <w:r>
               <w:rPr>
@@ -866,7 +866,7 @@
                 <w:noProof/>
                 <w:webHidden/>
               </w:rPr>
-              <w:t>1</w:t>
+              <w:t>7</w:t>
             </w:r>
             <w:r>
               <w:rPr>
@@ -895,7 +895,7 @@
               <w14:ligatures w14:val="standardContextual"/>
             </w:rPr>
           </w:pPr>
-          <w:hyperlink w:anchor="_Toc146634457" w:history="1">
+          <w:hyperlink w:anchor="_Toc147481797" w:history="1">
             <w:r>
               <w:rPr>
                 <w:rStyle w:val="Lienhypertexte"/>
@@ -922,7 +922,7 @@
                 <w:noProof/>
                 <w:webHidden/>
               </w:rPr>
-              <w:instrText xml:space="preserve"> PAGEREF _Toc146634457 \h </w:instrText>
+              <w:instrText xml:space="preserve"> PAGEREF _Toc147481797 \h </w:instrText>
             </w:r>
             <w:r>
               <w:rPr>
@@ -942,7 +942,7 @@
                 <w:noProof/>
                 <w:webHidden/>
               </w:rPr>
-              <w:t>2</w:t>
+              <w:t>9</w:t>
             </w:r>
             <w:r>
               <w:rPr>
@@ -971,7 +971,7 @@
               <w14:ligatures w14:val="standardContextual"/>
             </w:rPr>
           </w:pPr>
-          <w:hyperlink w:anchor="_Toc146634458" w:history="1">
+          <w:hyperlink w:anchor="_Toc147481798" w:history="1">
             <w:r>
               <w:rPr>
                 <w:rStyle w:val="Lienhypertexte"/>
@@ -998,7 +998,7 @@
                 <w:noProof/>
                 <w:webHidden/>
               </w:rPr>
-              <w:instrText xml:space="preserve"> PAGEREF _Toc146634458 \h </w:instrText>
+              <w:instrText xml:space="preserve"> PAGEREF _Toc147481798 \h </w:instrText>
             </w:r>
             <w:r>
               <w:rPr>
@@ -1018,7 +1018,7 @@
                 <w:noProof/>
                 <w:webHidden/>
               </w:rPr>
-              <w:t>2</w:t>
+              <w:t>9</w:t>
             </w:r>
             <w:r>
               <w:rPr>
@@ -1047,7 +1047,7 @@
               <w14:ligatures w14:val="standardContextual"/>
             </w:rPr>
           </w:pPr>
-          <w:hyperlink w:anchor="_Toc146634459" w:history="1">
+          <w:hyperlink w:anchor="_Toc147481799" w:history="1">
             <w:r>
               <w:rPr>
                 <w:rStyle w:val="Lienhypertexte"/>
@@ -1074,7 +1074,7 @@
                 <w:noProof/>
                 <w:webHidden/>
               </w:rPr>
-              <w:instrText xml:space="preserve"> PAGEREF _Toc146634459 \h </w:instrText>
+              <w:instrText xml:space="preserve"> PAGEREF _Toc147481799 \h </w:instrText>
             </w:r>
             <w:r>
               <w:rPr>
@@ -1094,7 +1094,7 @@
                 <w:noProof/>
                 <w:webHidden/>
               </w:rPr>
-              <w:t>3</w:t>
+              <w:t>10</w:t>
             </w:r>
             <w:r>
               <w:rPr>
@@ -1123,7 +1123,7 @@
               <w14:ligatures w14:val="standardContextual"/>
             </w:rPr>
           </w:pPr>
-          <w:hyperlink w:anchor="_Toc146634460" w:history="1">
+          <w:hyperlink w:anchor="_Toc147481800" w:history="1">
             <w:r>
               <w:rPr>
                 <w:rStyle w:val="Lienhypertexte"/>
@@ -1150,7 +1150,7 @@
                 <w:noProof/>
                 <w:webHidden/>
               </w:rPr>
-              <w:instrText xml:space="preserve"> PAGEREF _Toc146634460 \h </w:instrText>
+              <w:instrText xml:space="preserve"> PAGEREF _Toc147481800 \h </w:instrText>
             </w:r>
             <w:r>
               <w:rPr>
@@ -1170,7 +1170,7 @@
                 <w:noProof/>
                 <w:webHidden/>
               </w:rPr>
-              <w:t>4</w:t>
+              <w:t>11</w:t>
             </w:r>
             <w:r>
               <w:rPr>
@@ -1199,7 +1199,7 @@
               <w14:ligatures w14:val="standardContextual"/>
             </w:rPr>
           </w:pPr>
-          <w:hyperlink w:anchor="_Toc146634461" w:history="1">
+          <w:hyperlink w:anchor="_Toc147481801" w:history="1">
             <w:r>
               <w:rPr>
                 <w:rStyle w:val="Lienhypertexte"/>
@@ -1226,7 +1226,7 @@
                 <w:noProof/>
                 <w:webHidden/>
               </w:rPr>
-              <w:instrText xml:space="preserve"> PAGEREF _Toc146634461 \h </w:instrText>
+              <w:instrText xml:space="preserve"> PAGEREF _Toc147481801 \h </w:instrText>
             </w:r>
             <w:r>
               <w:rPr>
@@ -1246,7 +1246,83 @@
                 <w:noProof/>
                 <w:webHidden/>
               </w:rPr>
-              <w:t>5</w:t>
+              <w:t>12</w:t>
+            </w:r>
+            <w:r>
+              <w:rPr>
+                <w:noProof/>
+                <w:webHidden/>
+              </w:rPr>
+              <w:fldChar w:fldCharType="end"/>
+            </w:r>
+          </w:hyperlink>
+        </w:p>
+        <w:p>
+          <w:pPr>
+            <w:pStyle w:val="TM2"/>
+            <w:tabs>
+              <w:tab w:val="right" w:leader="dot" w:pos="9350"/>
+            </w:tabs>
+            <w:rPr>
+              <w:rFonts w:eastAsiaTheme="minorEastAsia" w:cstheme="minorBidi"/>
+              <w:b w:val="0"/>
+              <w:bCs w:val="0"/>
+              <w:noProof/>
+              <w:kern w:val="2"/>
+              <w:sz w:val="24"/>
+              <w:szCs w:val="24"/>
+              <w:lang w:eastAsia="fr-FR" w:bidi="ar-SA"/>
+              <w14:ligatures w14:val="standardContextual"/>
+            </w:rPr>
+          </w:pPr>
+          <w:hyperlink w:anchor="_Toc147481802" w:history="1">
+            <w:r>
+              <w:rPr>
+                <w:rStyle w:val="Lienhypertexte"/>
+                <w:noProof/>
+              </w:rPr>
+              <w:t>Assurer la conformité aux réglementations applicables</w:t>
+            </w:r>
+            <w:r>
+              <w:rPr>
+                <w:noProof/>
+                <w:webHidden/>
+              </w:rPr>
+              <w:tab/>
+            </w:r>
+            <w:r>
+              <w:rPr>
+                <w:noProof/>
+                <w:webHidden/>
+              </w:rPr>
+              <w:fldChar w:fldCharType="begin"/>
+            </w:r>
+            <w:r>
+              <w:rPr>
+                <w:noProof/>
+                <w:webHidden/>
+              </w:rPr>
+              <w:instrText xml:space="preserve"> PAGEREF _Toc147481802 \h </w:instrText>
+            </w:r>
+            <w:r>
+              <w:rPr>
+                <w:noProof/>
+                <w:webHidden/>
+              </w:rPr>
+            </w:r>
+            <w:r>
+              <w:rPr>
+                <w:noProof/>
+                <w:webHidden/>
+              </w:rPr>
+              <w:fldChar w:fldCharType="separate"/>
+            </w:r>
+            <w:r>
+              <w:rPr>
+                <w:noProof/>
+                <w:webHidden/>
+              </w:rPr>
+              <w:t>12</w:t>
             </w:r>
             <w:r>
               <w:rPr>
@@ -1275,7 +1351,7 @@
               <w14:ligatures w14:val="standardContextual"/>
             </w:rPr>
           </w:pPr>
-          <w:hyperlink w:anchor="_Toc146634462" w:history="1">
+          <w:hyperlink w:anchor="_Toc147481803" w:history="1">
             <w:r>
               <w:rPr>
                 <w:rStyle w:val="Lienhypertexte"/>
@@ -1302,7 +1378,7 @@
                 <w:noProof/>
                 <w:webHidden/>
               </w:rPr>
-              <w:instrText xml:space="preserve"> PAGEREF _Toc146634462 \h </w:instrText>
+              <w:instrText xml:space="preserve"> PAGEREF _Toc147481803 \h </w:instrText>
             </w:r>
             <w:r>
               <w:rPr>
@@ -1322,7 +1398,7 @@
                 <w:noProof/>
                 <w:webHidden/>
               </w:rPr>
-              <w:t>5</w:t>
+              <w:t>13</w:t>
             </w:r>
             <w:r>
               <w:rPr>
@@ -1384,7 +1460,7 @@
         <w:ind w:left="-300"/>
       </w:pPr>
       <w:bookmarkStart w:id="4" w:name="_ljzil7cu7t0j"/>
-      <w:bookmarkStart w:id="5" w:name="_Toc146634451"/>
+      <w:bookmarkStart w:id="5" w:name="_Toc147481791"/>
       <w:bookmarkEnd w:id="4"/>
       <w:r>
         <w:rPr>
@@ -1588,7 +1664,7 @@
           <w:szCs w:val="46"/>
         </w:rPr>
       </w:pPr>
-      <w:bookmarkStart w:id="7" w:name="_Toc146634452"/>
+      <w:bookmarkStart w:id="7" w:name="_Toc147481792"/>
       <w:r>
         <w:rPr>
           <w:b/>
@@ -1747,7 +1823,7 @@
         </w:rPr>
       </w:pPr>
       <w:bookmarkStart w:id="8" w:name="_egssopkaz30d"/>
-      <w:bookmarkStart w:id="9" w:name="_Toc146634453"/>
+      <w:bookmarkStart w:id="9" w:name="_Toc147481793"/>
       <w:bookmarkEnd w:id="8"/>
       <w:r>
         <w:rPr>
@@ -1777,17 +1853,6 @@
         </w:rPr>
         <w:t>Les Contrats d'architecture représentent des ententes essentielles entre diverses parties impliquées dans le développement d'un projet, notamment les partenaires de développement, les commanditaires et l'équipe de projet. Ces accords portent sur plusieurs aspects cruciaux, tels que les livrables attendus, les normes de qualité à respecter et la conformité à l'objectif global de l'architecture de l'entreprise. En d'autres termes, ils constituent une déclaration d'intention commune, dans laquelle toutes les parties s'engagent à suivre les principes et les directives de l'architecture d'entreprise pour garantir la cohérence, la performance et la réussite du projet. Ces contrats servent de cadre pour orienter les décisions et les actions tout au long du processus de développement.</w:t>
       </w:r>
-    </w:p>
-    <w:p>
-      <w:pPr>
-        <w:widowControl w:val="0"/>
-        <w:rPr>
-          <w:b/>
-          <w:color w:val="24292E"/>
-          <w:sz w:val="46"/>
-          <w:szCs w:val="46"/>
-        </w:rPr>
-      </w:pPr>
       <w:bookmarkStart w:id="10" w:name="_pdyvnejj4ij"/>
       <w:bookmarkEnd w:id="10"/>
       <w:r>
@@ -1812,7 +1877,7 @@
         <w:spacing w:before="360" w:after="240"/>
         <w:ind w:left="-300"/>
       </w:pPr>
-      <w:bookmarkStart w:id="11" w:name="_Toc146634454"/>
+      <w:bookmarkStart w:id="11" w:name="_Toc147481794"/>
       <w:r>
         <w:rPr>
           <w:b/>
@@ -1838,7 +1903,7 @@
         <w:ind w:left="-300"/>
       </w:pPr>
       <w:bookmarkStart w:id="12" w:name="_ou45pu5p9orb"/>
-      <w:bookmarkStart w:id="13" w:name="_Toc146634455"/>
+      <w:bookmarkStart w:id="13" w:name="_Toc147481795"/>
       <w:bookmarkEnd w:id="12"/>
       <w:r>
         <w:rPr>
@@ -2578,10 +2643,13 @@
           <w:szCs w:val="34"/>
         </w:rPr>
         <w:sectPr>
+          <w:footerReference w:type="even" r:id="rId9"/>
+          <w:footerReference w:type="default" r:id="rId10"/>
           <w:pgSz w:w="12240" w:h="15840"/>
           <w:pgMar w:top="1077" w:right="1440" w:bottom="1077" w:left="1440" w:header="720" w:footer="720" w:gutter="0"/>
           <w:pgNumType w:start="1"/>
           <w:cols w:space="720"/>
+          <w:titlePg/>
         </w:sectPr>
       </w:pPr>
       <w:bookmarkStart w:id="14" w:name="_d4pnu0so8ov2"/>
@@ -2618,7 +2686,7 @@
           <w:szCs w:val="33"/>
         </w:rPr>
       </w:pPr>
-      <w:bookmarkStart w:id="17" w:name="_Toc146634456"/>
+      <w:bookmarkStart w:id="17" w:name="_Toc147481796"/>
       <w:r>
         <w:rPr>
           <w:b/>
@@ -4476,10 +4544,35 @@
         <w:shd w:val="clear" w:color="auto" w:fill="FFFFFF"/>
         <w:spacing w:before="360" w:after="240"/>
         <w:ind w:left="-300"/>
+        <w:rPr>
+          <w:b/>
+          <w:color w:val="24292E"/>
+          <w:sz w:val="46"/>
+          <w:szCs w:val="46"/>
+        </w:rPr>
+        <w:sectPr>
+          <w:pgSz w:w="15840" w:h="12240" w:orient="landscape"/>
+          <w:pgMar w:top="1440" w:right="1077" w:bottom="1440" w:left="1077" w:header="720" w:footer="720" w:gutter="0"/>
+          <w:cols w:space="720"/>
+          <w:docGrid w:linePitch="299"/>
+        </w:sectPr>
       </w:pPr>
       <w:bookmarkStart w:id="18" w:name="_g6175edcursx"/>
-      <w:bookmarkStart w:id="19" w:name="_Toc146634457"/>
       <w:bookmarkEnd w:id="18"/>
+    </w:p>
+    <w:p>
+      <w:pPr>
+        <w:pStyle w:val="Titre1"/>
+        <w:keepNext w:val="0"/>
+        <w:keepLines w:val="0"/>
+        <w:pBdr>
+          <w:bottom w:val="single" w:sz="6" w:space="6" w:color="EAECEF"/>
+        </w:pBdr>
+        <w:shd w:val="clear" w:color="auto" w:fill="FFFFFF"/>
+        <w:spacing w:before="360" w:after="240"/>
+        <w:ind w:left="-300"/>
+      </w:pPr>
+      <w:bookmarkStart w:id="19" w:name="_Toc147481797"/>
       <w:r>
         <w:rPr>
           <w:b/>
@@ -4487,6 +4580,7 @@
           <w:sz w:val="46"/>
           <w:szCs w:val="46"/>
         </w:rPr>
+        <w:lastRenderedPageBreak/>
         <w:t>Conditions requises pour la conformité</w:t>
       </w:r>
       <w:bookmarkEnd w:id="19"/>
@@ -4564,7 +4658,7 @@
         <w:ind w:left="-300"/>
       </w:pPr>
       <w:bookmarkStart w:id="20" w:name="_rw60d8dvel5c"/>
-      <w:bookmarkStart w:id="21" w:name="_Toc146634458"/>
+      <w:bookmarkStart w:id="21" w:name="_Toc147481798"/>
       <w:bookmarkEnd w:id="20"/>
       <w:r>
         <w:rPr>
@@ -4579,25 +4673,37 @@
     </w:p>
     <w:p>
       <w:pPr>
-        <w:pStyle w:val="Standard"/>
-        <w:shd w:val="clear" w:color="auto" w:fill="FFFFFF"/>
-        <w:spacing w:after="240" w:line="240" w:lineRule="auto"/>
+        <w:rPr>
+          <w:rFonts w:asciiTheme="minorHAnsi" w:hAnsiTheme="minorHAnsi" w:cstheme="minorHAnsi"/>
+          <w:sz w:val="24"/>
+          <w:szCs w:val="24"/>
+        </w:rPr>
       </w:pPr>
       <w:r>
         <w:rPr>
-          <w:color w:val="24292E"/>
+          <w:rFonts w:asciiTheme="minorHAnsi" w:hAnsiTheme="minorHAnsi" w:cstheme="minorHAnsi"/>
           <w:sz w:val="24"/>
           <w:szCs w:val="24"/>
         </w:rPr>
-        <w:t>..</w:t>
+        <w:t xml:space="preserve">L’architecture sera </w:t>
       </w:r>
+      <w:proofErr w:type="gramStart"/>
       <w:r>
         <w:rPr>
-          <w:color w:val="24292E"/>
+          <w:rFonts w:asciiTheme="minorHAnsi" w:hAnsiTheme="minorHAnsi" w:cstheme="minorHAnsi"/>
           <w:sz w:val="24"/>
           <w:szCs w:val="24"/>
         </w:rPr>
-        <w:t> ?????</w:t>
+        <w:t>validé</w:t>
+      </w:r>
+      <w:proofErr w:type="gramEnd"/>
+      <w:r>
+        <w:rPr>
+          <w:rFonts w:asciiTheme="minorHAnsi" w:hAnsiTheme="minorHAnsi" w:cstheme="minorHAnsi"/>
+          <w:sz w:val="24"/>
+          <w:szCs w:val="24"/>
+        </w:rPr>
+        <w:t xml:space="preserve"> par les membres de la direction</w:t>
       </w:r>
     </w:p>
     <w:p>
@@ -4611,10 +4717,35 @@
         <w:shd w:val="clear" w:color="auto" w:fill="FFFFFF"/>
         <w:spacing w:before="360" w:after="240"/>
         <w:ind w:left="-300"/>
+        <w:rPr>
+          <w:b/>
+          <w:color w:val="24292E"/>
+          <w:sz w:val="46"/>
+          <w:szCs w:val="46"/>
+        </w:rPr>
+        <w:sectPr>
+          <w:pgSz w:w="12240" w:h="15840"/>
+          <w:pgMar w:top="1077" w:right="1440" w:bottom="1077" w:left="1440" w:header="720" w:footer="720" w:gutter="0"/>
+          <w:cols w:space="720"/>
+          <w:docGrid w:linePitch="299"/>
+        </w:sectPr>
       </w:pPr>
       <w:bookmarkStart w:id="22" w:name="_2fgxb1umewkd"/>
-      <w:bookmarkStart w:id="23" w:name="_Toc146634459"/>
       <w:bookmarkEnd w:id="22"/>
+    </w:p>
+    <w:p>
+      <w:pPr>
+        <w:pStyle w:val="Titre1"/>
+        <w:keepNext w:val="0"/>
+        <w:keepLines w:val="0"/>
+        <w:pBdr>
+          <w:bottom w:val="single" w:sz="6" w:space="6" w:color="EAECEF"/>
+        </w:pBdr>
+        <w:shd w:val="clear" w:color="auto" w:fill="FFFFFF"/>
+        <w:spacing w:before="360" w:after="240"/>
+        <w:ind w:left="-300"/>
+      </w:pPr>
+      <w:bookmarkStart w:id="23" w:name="_Toc147481799"/>
       <w:r>
         <w:rPr>
           <w:b/>
@@ -4658,7 +4789,7 @@
                     <pic:cNvPicPr/>
                   </pic:nvPicPr>
                   <pic:blipFill>
-                    <a:blip r:embed="rId9">
+                    <a:blip r:embed="rId11">
                       <a:extLst>
                         <a:ext uri="{28A0092B-C50C-407E-A947-70E740481C1C}">
                           <a14:useLocalDpi xmlns:a14="http://schemas.microsoft.com/office/drawing/2010/main" val="0"/>
@@ -4706,7 +4837,7 @@
         <w:spacing w:before="360" w:after="240"/>
         <w:ind w:left="-300"/>
       </w:pPr>
-      <w:bookmarkStart w:id="25" w:name="_Toc146634460"/>
+      <w:bookmarkStart w:id="25" w:name="_Toc147481800"/>
       <w:r>
         <w:rPr>
           <w:b/>
@@ -5795,7 +5926,7 @@
         <w:ind w:left="-300"/>
       </w:pPr>
       <w:bookmarkStart w:id="26" w:name="_eimzw2tokuy5"/>
-      <w:bookmarkStart w:id="27" w:name="_Toc146634461"/>
+      <w:bookmarkStart w:id="27" w:name="_Toc147481801"/>
       <w:bookmarkEnd w:id="26"/>
       <w:r>
         <w:rPr>
@@ -5809,22 +5940,880 @@
       </w:r>
       <w:bookmarkEnd w:id="27"/>
     </w:p>
-    <w:p>
-      <w:pPr>
-        <w:pStyle w:val="Standard"/>
-        <w:shd w:val="clear" w:color="auto" w:fill="FFFFFF"/>
-        <w:spacing w:after="240" w:line="240" w:lineRule="auto"/>
-      </w:pPr>
-      <w:r>
-        <w:rPr>
-          <w:i/>
-          <w:color w:val="24292E"/>
-          <w:sz w:val="24"/>
-          <w:szCs w:val="24"/>
-        </w:rPr>
-        <w:t>Attentes de disponibilité déterminées en accord avec le business</w:t>
-      </w:r>
-    </w:p>
+    <w:tbl>
+      <w:tblPr>
+        <w:tblStyle w:val="TableauGrille4-Accentuation1"/>
+        <w:tblW w:w="12611" w:type="dxa"/>
+        <w:jc w:val="center"/>
+        <w:tblLayout w:type="fixed"/>
+        <w:tblLook w:val="04A0" w:firstRow="1" w:lastRow="0" w:firstColumn="1" w:lastColumn="0" w:noHBand="0" w:noVBand="1"/>
+      </w:tblPr>
+      <w:tblGrid>
+        <w:gridCol w:w="661"/>
+        <w:gridCol w:w="5004"/>
+        <w:gridCol w:w="6946"/>
+      </w:tblGrid>
+      <w:tr>
+        <w:trPr>
+          <w:cnfStyle w:val="100000000000" w:firstRow="1" w:lastRow="0" w:firstColumn="0" w:lastColumn="0" w:oddVBand="0" w:evenVBand="0" w:oddHBand="0" w:evenHBand="0" w:firstRowFirstColumn="0" w:firstRowLastColumn="0" w:lastRowFirstColumn="0" w:lastRowLastColumn="0"/>
+          <w:trHeight w:val="460"/>
+          <w:jc w:val="center"/>
+        </w:trPr>
+        <w:tc>
+          <w:tcPr>
+            <w:cnfStyle w:val="001000000000" w:firstRow="0" w:lastRow="0" w:firstColumn="1" w:lastColumn="0" w:oddVBand="0" w:evenVBand="0" w:oddHBand="0" w:evenHBand="0" w:firstRowFirstColumn="0" w:firstRowLastColumn="0" w:lastRowFirstColumn="0" w:lastRowLastColumn="0"/>
+            <w:tcW w:w="661" w:type="dxa"/>
+            <w:vAlign w:val="bottom"/>
+          </w:tcPr>
+          <w:p>
+            <w:pPr>
+              <w:pStyle w:val="En-ttestabelau"/>
+            </w:pPr>
+            <w:bookmarkStart w:id="28" w:name="_e1rkz8ig1zd"/>
+            <w:bookmarkEnd w:id="28"/>
+            <w:r>
+              <w:rPr>
+                <w:b/>
+              </w:rPr>
+              <w:t>ID</w:t>
+            </w:r>
+          </w:p>
+        </w:tc>
+        <w:tc>
+          <w:tcPr>
+            <w:tcW w:w="5004" w:type="dxa"/>
+            <w:vAlign w:val="bottom"/>
+          </w:tcPr>
+          <w:p>
+            <w:pPr>
+              <w:pStyle w:val="En-ttestabelau"/>
+              <w:cnfStyle w:val="100000000000" w:firstRow="1" w:lastRow="0" w:firstColumn="0" w:lastColumn="0" w:oddVBand="0" w:evenVBand="0" w:oddHBand="0" w:evenHBand="0" w:firstRowFirstColumn="0" w:firstRowLastColumn="0" w:lastRowFirstColumn="0" w:lastRowLastColumn="0"/>
+            </w:pPr>
+            <w:r>
+              <w:rPr>
+                <w:b/>
+              </w:rPr>
+              <w:t>Objectifs</w:t>
+            </w:r>
+          </w:p>
+        </w:tc>
+        <w:tc>
+          <w:tcPr>
+            <w:tcW w:w="6946" w:type="dxa"/>
+            <w:vAlign w:val="bottom"/>
+          </w:tcPr>
+          <w:p>
+            <w:pPr>
+              <w:pStyle w:val="En-ttestabelau"/>
+              <w:cnfStyle w:val="100000000000" w:firstRow="1" w:lastRow="0" w:firstColumn="0" w:lastColumn="0" w:oddVBand="0" w:evenVBand="0" w:oddHBand="0" w:evenHBand="0" w:firstRowFirstColumn="0" w:firstRowLastColumn="0" w:lastRowFirstColumn="0" w:lastRowLastColumn="0"/>
+            </w:pPr>
+            <w:r>
+              <w:rPr>
+                <w:b/>
+              </w:rPr>
+              <w:t>SLA</w:t>
+            </w:r>
+          </w:p>
+        </w:tc>
+      </w:tr>
+      <w:tr>
+        <w:trPr>
+          <w:cnfStyle w:val="000000100000" w:firstRow="0" w:lastRow="0" w:firstColumn="0" w:lastColumn="0" w:oddVBand="0" w:evenVBand="0" w:oddHBand="1" w:evenHBand="0" w:firstRowFirstColumn="0" w:firstRowLastColumn="0" w:lastRowFirstColumn="0" w:lastRowLastColumn="0"/>
+          <w:trHeight w:val="460"/>
+          <w:jc w:val="center"/>
+        </w:trPr>
+        <w:tc>
+          <w:tcPr>
+            <w:cnfStyle w:val="001000000000" w:firstRow="0" w:lastRow="0" w:firstColumn="1" w:lastColumn="0" w:oddVBand="0" w:evenVBand="0" w:oddHBand="0" w:evenHBand="0" w:firstRowFirstColumn="0" w:firstRowLastColumn="0" w:lastRowFirstColumn="0" w:lastRowLastColumn="0"/>
+            <w:tcW w:w="661" w:type="dxa"/>
+            <w:vAlign w:val="center"/>
+          </w:tcPr>
+          <w:p>
+            <w:pPr>
+              <w:pStyle w:val="Standard"/>
+              <w:spacing w:after="240" w:line="240" w:lineRule="auto"/>
+              <w:jc w:val="center"/>
+            </w:pPr>
+            <w:r>
+              <w:rPr>
+                <w:rFonts w:ascii="Calibri" w:hAnsi="Calibri" w:cs="Calibri"/>
+                <w:color w:val="24292E"/>
+                <w:sz w:val="24"/>
+                <w:szCs w:val="24"/>
+              </w:rPr>
+              <w:t>1.</w:t>
+            </w:r>
+          </w:p>
+        </w:tc>
+        <w:tc>
+          <w:tcPr>
+            <w:tcW w:w="5004" w:type="dxa"/>
+            <w:vAlign w:val="center"/>
+          </w:tcPr>
+          <w:p>
+            <w:pPr>
+              <w:pStyle w:val="Standard"/>
+              <w:spacing w:after="240"/>
+              <w:jc w:val="center"/>
+              <w:cnfStyle w:val="000000100000" w:firstRow="0" w:lastRow="0" w:firstColumn="0" w:lastColumn="0" w:oddVBand="0" w:evenVBand="0" w:oddHBand="1" w:evenHBand="0" w:firstRowFirstColumn="0" w:firstRowLastColumn="0" w:lastRowFirstColumn="0" w:lastRowLastColumn="0"/>
+              <w:rPr>
+                <w:rFonts w:asciiTheme="minorHAnsi" w:hAnsiTheme="minorHAnsi" w:cstheme="minorHAnsi"/>
+                <w:sz w:val="24"/>
+                <w:szCs w:val="24"/>
+              </w:rPr>
+            </w:pPr>
+            <w:r>
+              <w:rPr>
+                <w:rFonts w:asciiTheme="minorHAnsi" w:hAnsiTheme="minorHAnsi" w:cstheme="minorHAnsi"/>
+                <w:sz w:val="24"/>
+                <w:szCs w:val="24"/>
+              </w:rPr>
+              <w:t>Assurer que l'application est disponible pour les utilisateurs</w:t>
+            </w:r>
+          </w:p>
+        </w:tc>
+        <w:tc>
+          <w:tcPr>
+            <w:tcW w:w="6946" w:type="dxa"/>
+            <w:vAlign w:val="center"/>
+          </w:tcPr>
+          <w:p>
+            <w:pPr>
+              <w:pStyle w:val="Standard"/>
+              <w:spacing w:after="240"/>
+              <w:jc w:val="center"/>
+              <w:cnfStyle w:val="000000100000" w:firstRow="0" w:lastRow="0" w:firstColumn="0" w:lastColumn="0" w:oddVBand="0" w:evenVBand="0" w:oddHBand="1" w:evenHBand="0" w:firstRowFirstColumn="0" w:firstRowLastColumn="0" w:lastRowFirstColumn="0" w:lastRowLastColumn="0"/>
+              <w:rPr>
+                <w:rFonts w:ascii="Calibri" w:hAnsi="Calibri" w:cs="Calibri"/>
+                <w:color w:val="24292E"/>
+                <w:sz w:val="24"/>
+                <w:szCs w:val="24"/>
+              </w:rPr>
+            </w:pPr>
+            <w:r>
+              <w:rPr>
+                <w:rFonts w:asciiTheme="minorHAnsi" w:hAnsiTheme="minorHAnsi" w:cstheme="minorHAnsi"/>
+                <w:sz w:val="24"/>
+                <w:szCs w:val="24"/>
+              </w:rPr>
+              <w:t>Une disponibilité de 99,9 %, ce qui signifie que l'application ne doit pas être hors service plus de 0,1 % du temps (environ 8,76 heures par an)</w:t>
+            </w:r>
+          </w:p>
+        </w:tc>
+      </w:tr>
+      <w:tr>
+        <w:trPr>
+          <w:trHeight w:val="460"/>
+          <w:jc w:val="center"/>
+        </w:trPr>
+        <w:tc>
+          <w:tcPr>
+            <w:cnfStyle w:val="001000000000" w:firstRow="0" w:lastRow="0" w:firstColumn="1" w:lastColumn="0" w:oddVBand="0" w:evenVBand="0" w:oddHBand="0" w:evenHBand="0" w:firstRowFirstColumn="0" w:firstRowLastColumn="0" w:lastRowFirstColumn="0" w:lastRowLastColumn="0"/>
+            <w:tcW w:w="661" w:type="dxa"/>
+            <w:vAlign w:val="center"/>
+          </w:tcPr>
+          <w:p>
+            <w:pPr>
+              <w:pStyle w:val="Standard"/>
+              <w:spacing w:after="240" w:line="240" w:lineRule="auto"/>
+              <w:jc w:val="center"/>
+            </w:pPr>
+            <w:r>
+              <w:rPr>
+                <w:rFonts w:ascii="Calibri" w:hAnsi="Calibri" w:cs="Calibri"/>
+                <w:color w:val="24292E"/>
+                <w:sz w:val="24"/>
+                <w:szCs w:val="24"/>
+              </w:rPr>
+              <w:t>2.</w:t>
+            </w:r>
+          </w:p>
+        </w:tc>
+        <w:tc>
+          <w:tcPr>
+            <w:tcW w:w="5004" w:type="dxa"/>
+            <w:vAlign w:val="center"/>
+          </w:tcPr>
+          <w:p>
+            <w:pPr>
+              <w:pStyle w:val="Standard"/>
+              <w:spacing w:after="240"/>
+              <w:jc w:val="center"/>
+              <w:cnfStyle w:val="000000000000" w:firstRow="0" w:lastRow="0" w:firstColumn="0" w:lastColumn="0" w:oddVBand="0" w:evenVBand="0" w:oddHBand="0" w:evenHBand="0" w:firstRowFirstColumn="0" w:firstRowLastColumn="0" w:lastRowFirstColumn="0" w:lastRowLastColumn="0"/>
+              <w:rPr>
+                <w:rFonts w:ascii="Calibri" w:hAnsi="Calibri" w:cs="Calibri"/>
+                <w:color w:val="24292E"/>
+                <w:sz w:val="24"/>
+                <w:szCs w:val="24"/>
+              </w:rPr>
+            </w:pPr>
+            <w:r>
+              <w:rPr>
+                <w:rFonts w:asciiTheme="minorHAnsi" w:hAnsiTheme="minorHAnsi" w:cstheme="minorHAnsi"/>
+                <w:sz w:val="24"/>
+                <w:szCs w:val="24"/>
+              </w:rPr>
+              <w:t>Garantir des temps de réponse rapides aux demandes des utilisateurs en toute circonstance</w:t>
+            </w:r>
+          </w:p>
+        </w:tc>
+        <w:tc>
+          <w:tcPr>
+            <w:tcW w:w="6946" w:type="dxa"/>
+            <w:vAlign w:val="center"/>
+          </w:tcPr>
+          <w:p>
+            <w:pPr>
+              <w:pStyle w:val="Standard"/>
+              <w:spacing w:after="240"/>
+              <w:jc w:val="center"/>
+              <w:cnfStyle w:val="000000000000" w:firstRow="0" w:lastRow="0" w:firstColumn="0" w:lastColumn="0" w:oddVBand="0" w:evenVBand="0" w:oddHBand="0" w:evenHBand="0" w:firstRowFirstColumn="0" w:firstRowLastColumn="0" w:lastRowFirstColumn="0" w:lastRowLastColumn="0"/>
+              <w:rPr>
+                <w:rFonts w:asciiTheme="minorHAnsi" w:hAnsiTheme="minorHAnsi" w:cstheme="minorHAnsi"/>
+                <w:sz w:val="24"/>
+                <w:szCs w:val="24"/>
+              </w:rPr>
+            </w:pPr>
+            <w:r>
+              <w:rPr>
+                <w:rFonts w:asciiTheme="minorHAnsi" w:hAnsiTheme="minorHAnsi" w:cstheme="minorHAnsi"/>
+                <w:sz w:val="24"/>
+                <w:szCs w:val="24"/>
+              </w:rPr>
+              <w:t>Un temps de réponse moyen inférieur à 1 secondes pour les requêtes de recherche</w:t>
+            </w:r>
+          </w:p>
+        </w:tc>
+      </w:tr>
+      <w:tr>
+        <w:trPr>
+          <w:cnfStyle w:val="000000100000" w:firstRow="0" w:lastRow="0" w:firstColumn="0" w:lastColumn="0" w:oddVBand="0" w:evenVBand="0" w:oddHBand="1" w:evenHBand="0" w:firstRowFirstColumn="0" w:firstRowLastColumn="0" w:lastRowFirstColumn="0" w:lastRowLastColumn="0"/>
+          <w:trHeight w:val="460"/>
+          <w:jc w:val="center"/>
+        </w:trPr>
+        <w:tc>
+          <w:tcPr>
+            <w:cnfStyle w:val="001000000000" w:firstRow="0" w:lastRow="0" w:firstColumn="1" w:lastColumn="0" w:oddVBand="0" w:evenVBand="0" w:oddHBand="0" w:evenHBand="0" w:firstRowFirstColumn="0" w:firstRowLastColumn="0" w:lastRowFirstColumn="0" w:lastRowLastColumn="0"/>
+            <w:tcW w:w="661" w:type="dxa"/>
+            <w:vAlign w:val="center"/>
+          </w:tcPr>
+          <w:p>
+            <w:pPr>
+              <w:pStyle w:val="Standard"/>
+              <w:spacing w:after="240" w:line="240" w:lineRule="auto"/>
+              <w:jc w:val="center"/>
+              <w:rPr>
+                <w:rFonts w:ascii="Calibri" w:hAnsi="Calibri" w:cs="Calibri"/>
+                <w:color w:val="24292E"/>
+                <w:sz w:val="24"/>
+                <w:szCs w:val="24"/>
+              </w:rPr>
+            </w:pPr>
+            <w:r>
+              <w:rPr>
+                <w:rFonts w:ascii="Calibri" w:hAnsi="Calibri" w:cs="Calibri"/>
+                <w:color w:val="24292E"/>
+                <w:sz w:val="24"/>
+                <w:szCs w:val="24"/>
+              </w:rPr>
+              <w:t>3.</w:t>
+            </w:r>
+          </w:p>
+        </w:tc>
+        <w:tc>
+          <w:tcPr>
+            <w:tcW w:w="5004" w:type="dxa"/>
+            <w:vAlign w:val="center"/>
+          </w:tcPr>
+          <w:p>
+            <w:pPr>
+              <w:pStyle w:val="Standard"/>
+              <w:spacing w:after="240"/>
+              <w:jc w:val="center"/>
+              <w:cnfStyle w:val="000000100000" w:firstRow="0" w:lastRow="0" w:firstColumn="0" w:lastColumn="0" w:oddVBand="0" w:evenVBand="0" w:oddHBand="1" w:evenHBand="0" w:firstRowFirstColumn="0" w:firstRowLastColumn="0" w:lastRowFirstColumn="0" w:lastRowLastColumn="0"/>
+              <w:rPr>
+                <w:rFonts w:ascii="Calibri" w:hAnsi="Calibri" w:cs="Calibri"/>
+                <w:color w:val="24292E"/>
+                <w:sz w:val="24"/>
+                <w:szCs w:val="24"/>
+              </w:rPr>
+            </w:pPr>
+            <w:r>
+              <w:rPr>
+                <w:rFonts w:asciiTheme="minorHAnsi" w:hAnsiTheme="minorHAnsi" w:cstheme="minorHAnsi"/>
+                <w:sz w:val="24"/>
+                <w:szCs w:val="24"/>
+              </w:rPr>
+              <w:t>Protéger les données des utilisateurs contre les violations de sécurité</w:t>
+            </w:r>
+          </w:p>
+        </w:tc>
+        <w:tc>
+          <w:tcPr>
+            <w:tcW w:w="6946" w:type="dxa"/>
+            <w:vAlign w:val="center"/>
+          </w:tcPr>
+          <w:p>
+            <w:pPr>
+              <w:pStyle w:val="Standard"/>
+              <w:spacing w:after="240"/>
+              <w:jc w:val="center"/>
+              <w:cnfStyle w:val="000000100000" w:firstRow="0" w:lastRow="0" w:firstColumn="0" w:lastColumn="0" w:oddVBand="0" w:evenVBand="0" w:oddHBand="1" w:evenHBand="0" w:firstRowFirstColumn="0" w:firstRowLastColumn="0" w:lastRowFirstColumn="0" w:lastRowLastColumn="0"/>
+              <w:rPr>
+                <w:rFonts w:asciiTheme="minorHAnsi" w:hAnsiTheme="minorHAnsi" w:cstheme="minorHAnsi"/>
+                <w:sz w:val="24"/>
+                <w:szCs w:val="24"/>
+              </w:rPr>
+            </w:pPr>
+            <w:r>
+              <w:rPr>
+                <w:rFonts w:asciiTheme="minorHAnsi" w:hAnsiTheme="minorHAnsi" w:cstheme="minorHAnsi"/>
+                <w:sz w:val="24"/>
+                <w:szCs w:val="24"/>
+              </w:rPr>
+              <w:t>Cryptage des données</w:t>
+            </w:r>
+            <w:r>
+              <w:rPr>
+                <w:rFonts w:asciiTheme="minorHAnsi" w:hAnsiTheme="minorHAnsi" w:cstheme="minorHAnsi"/>
+                <w:sz w:val="24"/>
+                <w:szCs w:val="24"/>
+              </w:rPr>
+              <w:t xml:space="preserve"> et </w:t>
+            </w:r>
+            <w:r>
+              <w:rPr>
+                <w:rFonts w:asciiTheme="minorHAnsi" w:hAnsiTheme="minorHAnsi" w:cstheme="minorHAnsi"/>
+                <w:sz w:val="24"/>
+                <w:szCs w:val="24"/>
+              </w:rPr>
+              <w:t xml:space="preserve">audits de sécurité </w:t>
+            </w:r>
+            <w:r>
+              <w:rPr>
+                <w:rFonts w:asciiTheme="minorHAnsi" w:hAnsiTheme="minorHAnsi" w:cstheme="minorHAnsi"/>
+                <w:sz w:val="24"/>
+                <w:szCs w:val="24"/>
+              </w:rPr>
+              <w:t>tous les deux ans</w:t>
+            </w:r>
+          </w:p>
+        </w:tc>
+      </w:tr>
+      <w:tr>
+        <w:trPr>
+          <w:trHeight w:val="460"/>
+          <w:jc w:val="center"/>
+        </w:trPr>
+        <w:tc>
+          <w:tcPr>
+            <w:cnfStyle w:val="001000000000" w:firstRow="0" w:lastRow="0" w:firstColumn="1" w:lastColumn="0" w:oddVBand="0" w:evenVBand="0" w:oddHBand="0" w:evenHBand="0" w:firstRowFirstColumn="0" w:firstRowLastColumn="0" w:lastRowFirstColumn="0" w:lastRowLastColumn="0"/>
+            <w:tcW w:w="661" w:type="dxa"/>
+            <w:vAlign w:val="center"/>
+          </w:tcPr>
+          <w:p>
+            <w:pPr>
+              <w:pStyle w:val="Standard"/>
+              <w:spacing w:after="240" w:line="240" w:lineRule="auto"/>
+              <w:jc w:val="center"/>
+              <w:rPr>
+                <w:rFonts w:ascii="Calibri" w:hAnsi="Calibri" w:cs="Calibri"/>
+                <w:color w:val="24292E"/>
+                <w:sz w:val="24"/>
+                <w:szCs w:val="24"/>
+              </w:rPr>
+            </w:pPr>
+            <w:r>
+              <w:rPr>
+                <w:rFonts w:ascii="Calibri" w:hAnsi="Calibri" w:cs="Calibri"/>
+                <w:color w:val="24292E"/>
+                <w:sz w:val="24"/>
+                <w:szCs w:val="24"/>
+              </w:rPr>
+              <w:t>4.</w:t>
+            </w:r>
+          </w:p>
+        </w:tc>
+        <w:tc>
+          <w:tcPr>
+            <w:tcW w:w="5004" w:type="dxa"/>
+            <w:vAlign w:val="center"/>
+          </w:tcPr>
+          <w:p>
+            <w:pPr>
+              <w:pStyle w:val="Standard"/>
+              <w:spacing w:after="240"/>
+              <w:jc w:val="center"/>
+              <w:cnfStyle w:val="000000000000" w:firstRow="0" w:lastRow="0" w:firstColumn="0" w:lastColumn="0" w:oddVBand="0" w:evenVBand="0" w:oddHBand="0" w:evenHBand="0" w:firstRowFirstColumn="0" w:firstRowLastColumn="0" w:lastRowFirstColumn="0" w:lastRowLastColumn="0"/>
+              <w:rPr>
+                <w:rFonts w:ascii="Calibri" w:hAnsi="Calibri" w:cs="Calibri"/>
+                <w:color w:val="24292E"/>
+                <w:sz w:val="24"/>
+                <w:szCs w:val="24"/>
+              </w:rPr>
+            </w:pPr>
+            <w:r>
+              <w:rPr>
+                <w:rFonts w:asciiTheme="minorHAnsi" w:hAnsiTheme="minorHAnsi" w:cstheme="minorHAnsi"/>
+                <w:sz w:val="24"/>
+                <w:szCs w:val="24"/>
+              </w:rPr>
+              <w:t>Maintenir l'application à jour et sécurisée</w:t>
+            </w:r>
+          </w:p>
+        </w:tc>
+        <w:tc>
+          <w:tcPr>
+            <w:tcW w:w="6946" w:type="dxa"/>
+            <w:vAlign w:val="center"/>
+          </w:tcPr>
+          <w:p>
+            <w:pPr>
+              <w:pStyle w:val="Standard"/>
+              <w:ind w:left="180"/>
+              <w:cnfStyle w:val="000000000000" w:firstRow="0" w:lastRow="0" w:firstColumn="0" w:lastColumn="0" w:oddVBand="0" w:evenVBand="0" w:oddHBand="0" w:evenHBand="0" w:firstRowFirstColumn="0" w:firstRowLastColumn="0" w:lastRowFirstColumn="0" w:lastRowLastColumn="0"/>
+              <w:rPr>
+                <w:rFonts w:asciiTheme="minorHAnsi" w:hAnsiTheme="minorHAnsi" w:cstheme="minorHAnsi"/>
+                <w:sz w:val="24"/>
+                <w:szCs w:val="24"/>
+              </w:rPr>
+            </w:pPr>
+            <w:r>
+              <w:rPr>
+                <w:rFonts w:asciiTheme="minorHAnsi" w:hAnsiTheme="minorHAnsi" w:cstheme="minorHAnsi"/>
+                <w:sz w:val="24"/>
+                <w:szCs w:val="24"/>
+              </w:rPr>
+              <w:t>F</w:t>
+            </w:r>
+            <w:r>
+              <w:rPr>
+                <w:rFonts w:asciiTheme="minorHAnsi" w:hAnsiTheme="minorHAnsi" w:cstheme="minorHAnsi"/>
+                <w:sz w:val="24"/>
+                <w:szCs w:val="24"/>
+              </w:rPr>
+              <w:t>réquence des mises à jour et des correctifs</w:t>
+            </w:r>
+            <w:r>
+              <w:rPr>
+                <w:rFonts w:asciiTheme="minorHAnsi" w:hAnsiTheme="minorHAnsi" w:cstheme="minorHAnsi"/>
+                <w:sz w:val="24"/>
+                <w:szCs w:val="24"/>
+              </w:rPr>
+              <w:t xml:space="preserve"> d’une fois par semaine</w:t>
+            </w:r>
+          </w:p>
+          <w:p>
+            <w:pPr>
+              <w:pStyle w:val="Standard"/>
+              <w:ind w:left="180"/>
+              <w:cnfStyle w:val="000000000000" w:firstRow="0" w:lastRow="0" w:firstColumn="0" w:lastColumn="0" w:oddVBand="0" w:evenVBand="0" w:oddHBand="0" w:evenHBand="0" w:firstRowFirstColumn="0" w:firstRowLastColumn="0" w:lastRowFirstColumn="0" w:lastRowLastColumn="0"/>
+              <w:rPr>
+                <w:rFonts w:asciiTheme="minorHAnsi" w:hAnsiTheme="minorHAnsi" w:cstheme="minorHAnsi"/>
+                <w:sz w:val="24"/>
+                <w:szCs w:val="24"/>
+              </w:rPr>
+            </w:pPr>
+            <w:r>
+              <w:rPr>
+                <w:rFonts w:asciiTheme="minorHAnsi" w:hAnsiTheme="minorHAnsi" w:cstheme="minorHAnsi"/>
+                <w:sz w:val="24"/>
+                <w:szCs w:val="24"/>
+              </w:rPr>
+              <w:t>D</w:t>
+            </w:r>
+            <w:r>
+              <w:rPr>
+                <w:rFonts w:asciiTheme="minorHAnsi" w:hAnsiTheme="minorHAnsi" w:cstheme="minorHAnsi"/>
+                <w:sz w:val="24"/>
+                <w:szCs w:val="24"/>
+              </w:rPr>
+              <w:t>élais de déploiement en cas de vulnérabilités critiques</w:t>
+            </w:r>
+            <w:r>
+              <w:rPr>
+                <w:rFonts w:asciiTheme="minorHAnsi" w:hAnsiTheme="minorHAnsi" w:cstheme="minorHAnsi"/>
+                <w:sz w:val="24"/>
+                <w:szCs w:val="24"/>
+              </w:rPr>
+              <w:t xml:space="preserve"> inférieur à 2h</w:t>
+            </w:r>
+          </w:p>
+        </w:tc>
+      </w:tr>
+      <w:tr>
+        <w:trPr>
+          <w:cnfStyle w:val="000000100000" w:firstRow="0" w:lastRow="0" w:firstColumn="0" w:lastColumn="0" w:oddVBand="0" w:evenVBand="0" w:oddHBand="1" w:evenHBand="0" w:firstRowFirstColumn="0" w:firstRowLastColumn="0" w:lastRowFirstColumn="0" w:lastRowLastColumn="0"/>
+          <w:trHeight w:val="460"/>
+          <w:jc w:val="center"/>
+        </w:trPr>
+        <w:tc>
+          <w:tcPr>
+            <w:cnfStyle w:val="001000000000" w:firstRow="0" w:lastRow="0" w:firstColumn="1" w:lastColumn="0" w:oddVBand="0" w:evenVBand="0" w:oddHBand="0" w:evenHBand="0" w:firstRowFirstColumn="0" w:firstRowLastColumn="0" w:lastRowFirstColumn="0" w:lastRowLastColumn="0"/>
+            <w:tcW w:w="661" w:type="dxa"/>
+            <w:vAlign w:val="center"/>
+          </w:tcPr>
+          <w:p>
+            <w:pPr>
+              <w:pStyle w:val="Standard"/>
+              <w:spacing w:after="240" w:line="240" w:lineRule="auto"/>
+              <w:jc w:val="center"/>
+              <w:rPr>
+                <w:rFonts w:ascii="Calibri" w:hAnsi="Calibri" w:cs="Calibri"/>
+                <w:color w:val="24292E"/>
+                <w:sz w:val="24"/>
+                <w:szCs w:val="24"/>
+              </w:rPr>
+            </w:pPr>
+            <w:r>
+              <w:rPr>
+                <w:rFonts w:ascii="Calibri" w:hAnsi="Calibri" w:cs="Calibri"/>
+                <w:color w:val="24292E"/>
+                <w:sz w:val="24"/>
+                <w:szCs w:val="24"/>
+              </w:rPr>
+              <w:t>5.</w:t>
+            </w:r>
+          </w:p>
+        </w:tc>
+        <w:tc>
+          <w:tcPr>
+            <w:tcW w:w="5004" w:type="dxa"/>
+            <w:vAlign w:val="center"/>
+          </w:tcPr>
+          <w:p>
+            <w:pPr>
+              <w:pStyle w:val="Standard"/>
+              <w:spacing w:after="240"/>
+              <w:jc w:val="center"/>
+              <w:cnfStyle w:val="000000100000" w:firstRow="0" w:lastRow="0" w:firstColumn="0" w:lastColumn="0" w:oddVBand="0" w:evenVBand="0" w:oddHBand="1" w:evenHBand="0" w:firstRowFirstColumn="0" w:firstRowLastColumn="0" w:lastRowFirstColumn="0" w:lastRowLastColumn="0"/>
+              <w:rPr>
+                <w:rFonts w:asciiTheme="minorHAnsi" w:hAnsiTheme="minorHAnsi" w:cstheme="minorHAnsi"/>
+                <w:sz w:val="24"/>
+                <w:szCs w:val="24"/>
+              </w:rPr>
+            </w:pPr>
+            <w:r>
+              <w:rPr>
+                <w:rFonts w:asciiTheme="minorHAnsi" w:hAnsiTheme="minorHAnsi" w:cstheme="minorHAnsi"/>
+                <w:sz w:val="24"/>
+                <w:szCs w:val="24"/>
+              </w:rPr>
+              <w:t>Assurer la sauvegarde régulière des données et la capacité de les récupérer en cas de besoin</w:t>
+            </w:r>
+          </w:p>
+        </w:tc>
+        <w:tc>
+          <w:tcPr>
+            <w:tcW w:w="6946" w:type="dxa"/>
+            <w:vAlign w:val="center"/>
+          </w:tcPr>
+          <w:p>
+            <w:pPr>
+              <w:pStyle w:val="Standard"/>
+              <w:ind w:left="180"/>
+              <w:cnfStyle w:val="000000100000" w:firstRow="0" w:lastRow="0" w:firstColumn="0" w:lastColumn="0" w:oddVBand="0" w:evenVBand="0" w:oddHBand="1" w:evenHBand="0" w:firstRowFirstColumn="0" w:firstRowLastColumn="0" w:lastRowFirstColumn="0" w:lastRowLastColumn="0"/>
+              <w:rPr>
+                <w:rFonts w:asciiTheme="minorHAnsi" w:hAnsiTheme="minorHAnsi" w:cstheme="minorHAnsi"/>
+                <w:sz w:val="24"/>
+                <w:szCs w:val="24"/>
+              </w:rPr>
+            </w:pPr>
+            <w:r>
+              <w:rPr>
+                <w:rFonts w:asciiTheme="minorHAnsi" w:hAnsiTheme="minorHAnsi" w:cstheme="minorHAnsi"/>
+                <w:sz w:val="24"/>
+                <w:szCs w:val="24"/>
+              </w:rPr>
+              <w:t>F</w:t>
+            </w:r>
+            <w:r>
+              <w:rPr>
+                <w:rFonts w:asciiTheme="minorHAnsi" w:hAnsiTheme="minorHAnsi" w:cstheme="minorHAnsi"/>
+                <w:sz w:val="24"/>
+                <w:szCs w:val="24"/>
+              </w:rPr>
+              <w:t>réquence des sauvegardes</w:t>
+            </w:r>
+            <w:r>
+              <w:rPr>
+                <w:rFonts w:asciiTheme="minorHAnsi" w:hAnsiTheme="minorHAnsi" w:cstheme="minorHAnsi"/>
+                <w:sz w:val="24"/>
+                <w:szCs w:val="24"/>
+              </w:rPr>
+              <w:t xml:space="preserve"> de 12h</w:t>
+            </w:r>
+          </w:p>
+          <w:p>
+            <w:pPr>
+              <w:pStyle w:val="Standard"/>
+              <w:ind w:left="180"/>
+              <w:cnfStyle w:val="000000100000" w:firstRow="0" w:lastRow="0" w:firstColumn="0" w:lastColumn="0" w:oddVBand="0" w:evenVBand="0" w:oddHBand="1" w:evenHBand="0" w:firstRowFirstColumn="0" w:firstRowLastColumn="0" w:lastRowFirstColumn="0" w:lastRowLastColumn="0"/>
+              <w:rPr>
+                <w:rFonts w:asciiTheme="minorHAnsi" w:hAnsiTheme="minorHAnsi" w:cstheme="minorHAnsi"/>
+                <w:sz w:val="24"/>
+                <w:szCs w:val="24"/>
+              </w:rPr>
+            </w:pPr>
+            <w:r>
+              <w:rPr>
+                <w:rFonts w:asciiTheme="minorHAnsi" w:hAnsiTheme="minorHAnsi" w:cstheme="minorHAnsi"/>
+                <w:sz w:val="24"/>
+                <w:szCs w:val="24"/>
+              </w:rPr>
+              <w:t>D</w:t>
+            </w:r>
+            <w:r>
+              <w:rPr>
+                <w:rFonts w:asciiTheme="minorHAnsi" w:hAnsiTheme="minorHAnsi" w:cstheme="minorHAnsi"/>
+                <w:sz w:val="24"/>
+                <w:szCs w:val="24"/>
+              </w:rPr>
+              <w:t>élais de récupération des données en cas d</w:t>
+            </w:r>
+            <w:r>
+              <w:rPr>
+                <w:rFonts w:asciiTheme="minorHAnsi" w:hAnsiTheme="minorHAnsi" w:cstheme="minorHAnsi"/>
+                <w:sz w:val="24"/>
+                <w:szCs w:val="24"/>
+              </w:rPr>
+              <w:t>’avarie de 12h</w:t>
+            </w:r>
+          </w:p>
+          <w:p>
+            <w:pPr>
+              <w:pStyle w:val="Standard"/>
+              <w:ind w:left="180"/>
+              <w:cnfStyle w:val="000000100000" w:firstRow="0" w:lastRow="0" w:firstColumn="0" w:lastColumn="0" w:oddVBand="0" w:evenVBand="0" w:oddHBand="1" w:evenHBand="0" w:firstRowFirstColumn="0" w:firstRowLastColumn="0" w:lastRowFirstColumn="0" w:lastRowLastColumn="0"/>
+              <w:rPr>
+                <w:rFonts w:asciiTheme="minorHAnsi" w:hAnsiTheme="minorHAnsi" w:cstheme="minorHAnsi"/>
+                <w:sz w:val="24"/>
+                <w:szCs w:val="24"/>
+              </w:rPr>
+            </w:pPr>
+            <w:r>
+              <w:rPr>
+                <w:rFonts w:asciiTheme="minorHAnsi" w:hAnsiTheme="minorHAnsi" w:cstheme="minorHAnsi"/>
+                <w:sz w:val="24"/>
+                <w:szCs w:val="24"/>
+              </w:rPr>
+              <w:t xml:space="preserve">Les sauvegardes doivent être testés pour être validées </w:t>
+            </w:r>
+          </w:p>
+          <w:p>
+            <w:pPr>
+              <w:pStyle w:val="Standard"/>
+              <w:ind w:left="180"/>
+              <w:cnfStyle w:val="000000100000" w:firstRow="0" w:lastRow="0" w:firstColumn="0" w:lastColumn="0" w:oddVBand="0" w:evenVBand="0" w:oddHBand="1" w:evenHBand="0" w:firstRowFirstColumn="0" w:firstRowLastColumn="0" w:lastRowFirstColumn="0" w:lastRowLastColumn="0"/>
+              <w:rPr>
+                <w:rFonts w:asciiTheme="minorHAnsi" w:hAnsiTheme="minorHAnsi" w:cstheme="minorHAnsi"/>
+                <w:sz w:val="24"/>
+                <w:szCs w:val="24"/>
+              </w:rPr>
+            </w:pPr>
+            <w:r>
+              <w:rPr>
+                <w:rFonts w:asciiTheme="minorHAnsi" w:hAnsiTheme="minorHAnsi" w:cstheme="minorHAnsi"/>
+                <w:sz w:val="24"/>
+                <w:szCs w:val="24"/>
+              </w:rPr>
+              <w:t>Les sauvegardes ne doivent pas être stockés au même endroit que les données d’origines (géographiquement)</w:t>
+            </w:r>
+          </w:p>
+        </w:tc>
+      </w:tr>
+      <w:tr>
+        <w:trPr>
+          <w:trHeight w:val="460"/>
+          <w:jc w:val="center"/>
+        </w:trPr>
+        <w:tc>
+          <w:tcPr>
+            <w:cnfStyle w:val="001000000000" w:firstRow="0" w:lastRow="0" w:firstColumn="1" w:lastColumn="0" w:oddVBand="0" w:evenVBand="0" w:oddHBand="0" w:evenHBand="0" w:firstRowFirstColumn="0" w:firstRowLastColumn="0" w:lastRowFirstColumn="0" w:lastRowLastColumn="0"/>
+            <w:tcW w:w="661" w:type="dxa"/>
+            <w:vAlign w:val="center"/>
+          </w:tcPr>
+          <w:p>
+            <w:pPr>
+              <w:pStyle w:val="Standard"/>
+              <w:spacing w:line="240" w:lineRule="auto"/>
+              <w:jc w:val="center"/>
+              <w:rPr>
+                <w:rFonts w:ascii="Calibri" w:hAnsi="Calibri" w:cs="Calibri"/>
+                <w:color w:val="24292E"/>
+                <w:sz w:val="24"/>
+                <w:szCs w:val="24"/>
+              </w:rPr>
+            </w:pPr>
+            <w:r>
+              <w:rPr>
+                <w:rFonts w:ascii="Calibri" w:hAnsi="Calibri" w:cs="Calibri"/>
+                <w:color w:val="24292E"/>
+                <w:sz w:val="24"/>
+                <w:szCs w:val="24"/>
+              </w:rPr>
+              <w:t>6.</w:t>
+            </w:r>
+          </w:p>
+        </w:tc>
+        <w:tc>
+          <w:tcPr>
+            <w:tcW w:w="5004" w:type="dxa"/>
+            <w:vAlign w:val="center"/>
+          </w:tcPr>
+          <w:p>
+            <w:pPr>
+              <w:pStyle w:val="Titre2"/>
+              <w:spacing w:before="0" w:after="0" w:line="276" w:lineRule="auto"/>
+              <w:jc w:val="center"/>
+              <w:cnfStyle w:val="000000000000" w:firstRow="0" w:lastRow="0" w:firstColumn="0" w:lastColumn="0" w:oddVBand="0" w:evenVBand="0" w:oddHBand="0" w:evenHBand="0" w:firstRowFirstColumn="0" w:firstRowLastColumn="0" w:lastRowFirstColumn="0" w:lastRowLastColumn="0"/>
+              <w:rPr>
+                <w:rFonts w:asciiTheme="minorHAnsi" w:hAnsiTheme="minorHAnsi" w:cstheme="minorHAnsi"/>
+                <w:sz w:val="24"/>
+                <w:szCs w:val="24"/>
+              </w:rPr>
+            </w:pPr>
+            <w:bookmarkStart w:id="29" w:name="_Toc147481802"/>
+            <w:r>
+              <w:rPr>
+                <w:rFonts w:asciiTheme="minorHAnsi" w:hAnsiTheme="minorHAnsi" w:cstheme="minorHAnsi"/>
+                <w:sz w:val="24"/>
+                <w:szCs w:val="24"/>
+              </w:rPr>
+              <w:t>Assurer la conformité aux réglementations applicables</w:t>
+            </w:r>
+            <w:bookmarkEnd w:id="29"/>
+          </w:p>
+        </w:tc>
+        <w:tc>
+          <w:tcPr>
+            <w:tcW w:w="6946" w:type="dxa"/>
+            <w:vAlign w:val="center"/>
+          </w:tcPr>
+          <w:p>
+            <w:pPr>
+              <w:pStyle w:val="Standard"/>
+              <w:jc w:val="center"/>
+              <w:cnfStyle w:val="000000000000" w:firstRow="0" w:lastRow="0" w:firstColumn="0" w:lastColumn="0" w:oddVBand="0" w:evenVBand="0" w:oddHBand="0" w:evenHBand="0" w:firstRowFirstColumn="0" w:firstRowLastColumn="0" w:lastRowFirstColumn="0" w:lastRowLastColumn="0"/>
+              <w:rPr>
+                <w:rFonts w:asciiTheme="minorHAnsi" w:hAnsiTheme="minorHAnsi" w:cstheme="minorHAnsi"/>
+                <w:sz w:val="24"/>
+                <w:szCs w:val="24"/>
+              </w:rPr>
+            </w:pPr>
+            <w:r>
+              <w:rPr>
+                <w:rFonts w:asciiTheme="minorHAnsi" w:hAnsiTheme="minorHAnsi" w:cstheme="minorHAnsi"/>
+                <w:sz w:val="24"/>
+                <w:szCs w:val="24"/>
+              </w:rPr>
+              <w:t>Respect du RGPD</w:t>
+            </w:r>
+          </w:p>
+        </w:tc>
+      </w:tr>
+      <w:tr>
+        <w:trPr>
+          <w:cnfStyle w:val="000000100000" w:firstRow="0" w:lastRow="0" w:firstColumn="0" w:lastColumn="0" w:oddVBand="0" w:evenVBand="0" w:oddHBand="1" w:evenHBand="0" w:firstRowFirstColumn="0" w:firstRowLastColumn="0" w:lastRowFirstColumn="0" w:lastRowLastColumn="0"/>
+          <w:trHeight w:val="460"/>
+          <w:jc w:val="center"/>
+        </w:trPr>
+        <w:tc>
+          <w:tcPr>
+            <w:cnfStyle w:val="001000000000" w:firstRow="0" w:lastRow="0" w:firstColumn="1" w:lastColumn="0" w:oddVBand="0" w:evenVBand="0" w:oddHBand="0" w:evenHBand="0" w:firstRowFirstColumn="0" w:firstRowLastColumn="0" w:lastRowFirstColumn="0" w:lastRowLastColumn="0"/>
+            <w:tcW w:w="661" w:type="dxa"/>
+            <w:vAlign w:val="center"/>
+          </w:tcPr>
+          <w:p>
+            <w:pPr>
+              <w:pStyle w:val="Standard"/>
+              <w:spacing w:after="240" w:line="240" w:lineRule="auto"/>
+              <w:jc w:val="center"/>
+              <w:rPr>
+                <w:rFonts w:ascii="Calibri" w:hAnsi="Calibri" w:cs="Calibri"/>
+                <w:color w:val="24292E"/>
+                <w:sz w:val="24"/>
+                <w:szCs w:val="24"/>
+              </w:rPr>
+            </w:pPr>
+            <w:r>
+              <w:rPr>
+                <w:rFonts w:ascii="Calibri" w:hAnsi="Calibri" w:cs="Calibri"/>
+                <w:color w:val="24292E"/>
+                <w:sz w:val="24"/>
+                <w:szCs w:val="24"/>
+              </w:rPr>
+              <w:t>7.</w:t>
+            </w:r>
+          </w:p>
+        </w:tc>
+        <w:tc>
+          <w:tcPr>
+            <w:tcW w:w="5004" w:type="dxa"/>
+            <w:vAlign w:val="center"/>
+          </w:tcPr>
+          <w:p>
+            <w:pPr>
+              <w:pStyle w:val="Standard"/>
+              <w:cnfStyle w:val="000000100000" w:firstRow="0" w:lastRow="0" w:firstColumn="0" w:lastColumn="0" w:oddVBand="0" w:evenVBand="0" w:oddHBand="1" w:evenHBand="0" w:firstRowFirstColumn="0" w:firstRowLastColumn="0" w:lastRowFirstColumn="0" w:lastRowLastColumn="0"/>
+              <w:rPr>
+                <w:sz w:val="24"/>
+                <w:szCs w:val="24"/>
+              </w:rPr>
+            </w:pPr>
+            <w:r>
+              <w:rPr>
+                <w:rFonts w:asciiTheme="minorHAnsi" w:hAnsiTheme="minorHAnsi" w:cstheme="minorHAnsi"/>
+                <w:sz w:val="24"/>
+                <w:szCs w:val="24"/>
+              </w:rPr>
+              <w:t xml:space="preserve">Établir un plan de reprise d'activité </w:t>
+            </w:r>
+            <w:r>
+              <w:rPr>
+                <w:rFonts w:asciiTheme="minorHAnsi" w:hAnsiTheme="minorHAnsi" w:cstheme="minorHAnsi"/>
+                <w:sz w:val="24"/>
+                <w:szCs w:val="24"/>
+              </w:rPr>
+              <w:t xml:space="preserve">(PRA) </w:t>
+            </w:r>
+            <w:r>
+              <w:rPr>
+                <w:rFonts w:asciiTheme="minorHAnsi" w:hAnsiTheme="minorHAnsi" w:cstheme="minorHAnsi"/>
+                <w:sz w:val="24"/>
+                <w:szCs w:val="24"/>
+              </w:rPr>
+              <w:t>en cas de catastrophe ou de perturbation majeure.</w:t>
+            </w:r>
+          </w:p>
+        </w:tc>
+        <w:tc>
+          <w:tcPr>
+            <w:tcW w:w="6946" w:type="dxa"/>
+            <w:vAlign w:val="center"/>
+          </w:tcPr>
+          <w:p>
+            <w:pPr>
+              <w:pStyle w:val="Standard"/>
+              <w:cnfStyle w:val="000000100000" w:firstRow="0" w:lastRow="0" w:firstColumn="0" w:lastColumn="0" w:oddVBand="0" w:evenVBand="0" w:oddHBand="1" w:evenHBand="0" w:firstRowFirstColumn="0" w:firstRowLastColumn="0" w:lastRowFirstColumn="0" w:lastRowLastColumn="0"/>
+              <w:rPr>
+                <w:rFonts w:asciiTheme="minorHAnsi" w:hAnsiTheme="minorHAnsi" w:cstheme="minorHAnsi"/>
+                <w:sz w:val="24"/>
+                <w:szCs w:val="24"/>
+              </w:rPr>
+            </w:pPr>
+            <w:r>
+              <w:rPr>
+                <w:rFonts w:asciiTheme="minorHAnsi" w:hAnsiTheme="minorHAnsi" w:cstheme="minorHAnsi"/>
+                <w:sz w:val="24"/>
+                <w:szCs w:val="24"/>
+              </w:rPr>
+              <w:t>Un exercice de PRA devra être réalisé une fois par an</w:t>
+            </w:r>
+          </w:p>
+        </w:tc>
+      </w:tr>
+    </w:tbl>
     <w:p>
       <w:pPr>
         <w:pStyle w:val="Titre1"/>
@@ -5837,9 +6826,7 @@
         <w:spacing w:before="360" w:after="240"/>
         <w:ind w:left="-300"/>
       </w:pPr>
-      <w:bookmarkStart w:id="28" w:name="_e1rkz8ig1zd"/>
-      <w:bookmarkStart w:id="29" w:name="_Toc146634462"/>
-      <w:bookmarkEnd w:id="28"/>
+      <w:bookmarkStart w:id="30" w:name="_Toc147481803"/>
       <w:r>
         <w:rPr>
           <w:b/>
@@ -5847,9 +6834,10 @@
           <w:sz w:val="46"/>
           <w:szCs w:val="46"/>
         </w:rPr>
+        <w:lastRenderedPageBreak/>
         <w:t>Personnes approuvant ce plan</w:t>
       </w:r>
-      <w:bookmarkEnd w:id="29"/>
+      <w:bookmarkEnd w:id="30"/>
     </w:p>
     <w:tbl>
       <w:tblPr>
@@ -6200,7 +7188,6 @@
     <w:sectPr>
       <w:pgSz w:w="15840" w:h="12240" w:orient="landscape"/>
       <w:pgMar w:top="1440" w:right="1077" w:bottom="1440" w:left="1077" w:header="720" w:footer="720" w:gutter="0"/>
-      <w:pgNumType w:start="1"/>
       <w:cols w:space="720"/>
       <w:docGrid w:linePitch="299"/>
     </w:sectPr>
@@ -6225,6 +7212,123 @@
     </w:p>
   </w:endnote>
 </w:endnotes>
+</file>
+
+<file path=word/footer1.xml><?xml version="1.0" encoding="utf-8"?>
+<w:ftr xmlns:wpc="http://schemas.microsoft.com/office/word/2010/wordprocessingCanvas" xmlns:cx="http://schemas.microsoft.com/office/drawing/2014/chartex" xmlns:cx1="http://schemas.microsoft.com/office/drawing/2015/9/8/chartex" xmlns:cx2="http://schemas.microsoft.com/office/drawing/2015/10/21/chartex" xmlns:cx3="http://schemas.microsoft.com/office/drawing/2016/5/9/chartex" xmlns:cx4="http://schemas.microsoft.com/office/drawing/2016/5/10/chartex" xmlns:cx5="http://schemas.microsoft.com/office/drawing/2016/5/11/chartex" xmlns:cx6="http://schemas.microsoft.com/office/drawing/2016/5/12/chartex" xmlns:cx7="http://schemas.microsoft.com/office/drawing/2016/5/13/chartex" xmlns:cx8="http://schemas.microsoft.com/office/drawing/2016/5/14/chartex" xmlns:mc="http://schemas.openxmlformats.org/markup-compatibility/2006" xmlns:aink="http://schemas.microsoft.com/office/drawing/2016/ink" xmlns:am3d="http://schemas.microsoft.com/office/drawing/2017/model3d" xmlns:o="urn:schemas-microsoft-com:office:office" xmlns:oel="http://schemas.microsoft.com/office/2019/extlst" xmlns:r="http://schemas.openxmlformats.org/officeDocument/2006/relationships" xmlns:m="http://schemas.openxmlformats.org/officeDocument/2006/math" xmlns:v="urn:schemas-microsoft-com:vml" xmlns:wp14="http://schemas.microsoft.com/office/word/2010/wordprocessingDrawing" xmlns:wp="http://schemas.openxmlformats.org/drawingml/2006/wordprocessingDrawing" xmlns:w10="urn:schemas-microsoft-com:office:word" xmlns:w="http://schemas.openxmlformats.org/wordprocessingml/2006/main" xmlns:w14="http://schemas.microsoft.com/office/word/2010/wordml" xmlns:w15="http://schemas.microsoft.com/office/word/2012/wordml" xmlns:w16cex="http://schemas.microsoft.com/office/word/2018/wordml/cex" xmlns:w16cid="http://schemas.microsoft.com/office/word/2016/wordml/cid" xmlns:w16="http://schemas.microsoft.com/office/word/2018/wordml" xmlns:w16sdtdh="http://schemas.microsoft.com/office/word/2020/wordml/sdtdatahash" xmlns:w16se="http://schemas.microsoft.com/office/word/2015/wordml/symex" xmlns:wpg="http://schemas.microsoft.com/office/word/2010/wordprocessingGroup" xmlns:wpi="http://schemas.microsoft.com/office/word/2010/wordprocessingInk" xmlns:wne="http://schemas.microsoft.com/office/word/2006/wordml" xmlns:wps="http://schemas.microsoft.com/office/word/2010/wordprocessingShape" mc:Ignorable="w14 w15 w16se w16cid w16 w16cex w16sdtdh wp14">
+  <w:sdt>
+    <w:sdtPr>
+      <w:rPr>
+        <w:rStyle w:val="Numrodepage"/>
+      </w:rPr>
+      <w:id w:val="-1504887477"/>
+      <w:docPartObj>
+        <w:docPartGallery w:val="Page Numbers (Bottom of Page)"/>
+        <w:docPartUnique/>
+      </w:docPartObj>
+    </w:sdtPr>
+    <w:sdtContent>
+      <w:p>
+        <w:pPr>
+          <w:pStyle w:val="Pieddepage"/>
+          <w:framePr w:wrap="none" w:vAnchor="text" w:hAnchor="margin" w:xAlign="right" w:y="1"/>
+          <w:rPr>
+            <w:rStyle w:val="Numrodepage"/>
+          </w:rPr>
+        </w:pPr>
+        <w:r>
+          <w:rPr>
+            <w:rStyle w:val="Numrodepage"/>
+          </w:rPr>
+          <w:fldChar w:fldCharType="begin"/>
+        </w:r>
+        <w:r>
+          <w:rPr>
+            <w:rStyle w:val="Numrodepage"/>
+          </w:rPr>
+          <w:instrText xml:space="preserve"> PAGE </w:instrText>
+        </w:r>
+        <w:r>
+          <w:rPr>
+            <w:rStyle w:val="Numrodepage"/>
+          </w:rPr>
+          <w:fldChar w:fldCharType="end"/>
+        </w:r>
+      </w:p>
+    </w:sdtContent>
+  </w:sdt>
+  <w:p>
+    <w:pPr>
+      <w:pStyle w:val="Pieddepage"/>
+      <w:ind w:right="360"/>
+    </w:pPr>
+  </w:p>
+</w:ftr>
+</file>
+
+<file path=word/footer2.xml><?xml version="1.0" encoding="utf-8"?>
+<w:ftr xmlns:wpc="http://schemas.microsoft.com/office/word/2010/wordprocessingCanvas" xmlns:cx="http://schemas.microsoft.com/office/drawing/2014/chartex" xmlns:cx1="http://schemas.microsoft.com/office/drawing/2015/9/8/chartex" xmlns:cx2="http://schemas.microsoft.com/office/drawing/2015/10/21/chartex" xmlns:cx3="http://schemas.microsoft.com/office/drawing/2016/5/9/chartex" xmlns:cx4="http://schemas.microsoft.com/office/drawing/2016/5/10/chartex" xmlns:cx5="http://schemas.microsoft.com/office/drawing/2016/5/11/chartex" xmlns:cx6="http://schemas.microsoft.com/office/drawing/2016/5/12/chartex" xmlns:cx7="http://schemas.microsoft.com/office/drawing/2016/5/13/chartex" xmlns:cx8="http://schemas.microsoft.com/office/drawing/2016/5/14/chartex" xmlns:mc="http://schemas.openxmlformats.org/markup-compatibility/2006" xmlns:aink="http://schemas.microsoft.com/office/drawing/2016/ink" xmlns:am3d="http://schemas.microsoft.com/office/drawing/2017/model3d" xmlns:o="urn:schemas-microsoft-com:office:office" xmlns:oel="http://schemas.microsoft.com/office/2019/extlst" xmlns:r="http://schemas.openxmlformats.org/officeDocument/2006/relationships" xmlns:m="http://schemas.openxmlformats.org/officeDocument/2006/math" xmlns:v="urn:schemas-microsoft-com:vml" xmlns:wp14="http://schemas.microsoft.com/office/word/2010/wordprocessingDrawing" xmlns:wp="http://schemas.openxmlformats.org/drawingml/2006/wordprocessingDrawing" xmlns:w10="urn:schemas-microsoft-com:office:word" xmlns:w="http://schemas.openxmlformats.org/wordprocessingml/2006/main" xmlns:w14="http://schemas.microsoft.com/office/word/2010/wordml" xmlns:w15="http://schemas.microsoft.com/office/word/2012/wordml" xmlns:w16cex="http://schemas.microsoft.com/office/word/2018/wordml/cex" xmlns:w16cid="http://schemas.microsoft.com/office/word/2016/wordml/cid" xmlns:w16="http://schemas.microsoft.com/office/word/2018/wordml" xmlns:w16sdtdh="http://schemas.microsoft.com/office/word/2020/wordml/sdtdatahash" xmlns:w16se="http://schemas.microsoft.com/office/word/2015/wordml/symex" xmlns:wpg="http://schemas.microsoft.com/office/word/2010/wordprocessingGroup" xmlns:wpi="http://schemas.microsoft.com/office/word/2010/wordprocessingInk" xmlns:wne="http://schemas.microsoft.com/office/word/2006/wordml" xmlns:wps="http://schemas.microsoft.com/office/word/2010/wordprocessingShape" mc:Ignorable="w14 w15 w16se w16cid w16 w16cex w16sdtdh wp14">
+  <w:sdt>
+    <w:sdtPr>
+      <w:rPr>
+        <w:rStyle w:val="Numrodepage"/>
+      </w:rPr>
+      <w:id w:val="-1478602511"/>
+      <w:docPartObj>
+        <w:docPartGallery w:val="Page Numbers (Bottom of Page)"/>
+        <w:docPartUnique/>
+      </w:docPartObj>
+    </w:sdtPr>
+    <w:sdtContent>
+      <w:p>
+        <w:pPr>
+          <w:pStyle w:val="Pieddepage"/>
+          <w:framePr w:wrap="none" w:vAnchor="text" w:hAnchor="margin" w:xAlign="right" w:y="1"/>
+          <w:rPr>
+            <w:rStyle w:val="Numrodepage"/>
+          </w:rPr>
+        </w:pPr>
+        <w:r>
+          <w:rPr>
+            <w:rStyle w:val="Numrodepage"/>
+          </w:rPr>
+          <w:fldChar w:fldCharType="begin"/>
+        </w:r>
+        <w:r>
+          <w:rPr>
+            <w:rStyle w:val="Numrodepage"/>
+          </w:rPr>
+          <w:instrText xml:space="preserve"> PAGE </w:instrText>
+        </w:r>
+        <w:r>
+          <w:rPr>
+            <w:rStyle w:val="Numrodepage"/>
+          </w:rPr>
+          <w:fldChar w:fldCharType="separate"/>
+        </w:r>
+        <w:r>
+          <w:rPr>
+            <w:rStyle w:val="Numrodepage"/>
+            <w:noProof/>
+          </w:rPr>
+          <w:t>1</w:t>
+        </w:r>
+        <w:r>
+          <w:rPr>
+            <w:rStyle w:val="Numrodepage"/>
+          </w:rPr>
+          <w:fldChar w:fldCharType="end"/>
+        </w:r>
+      </w:p>
+    </w:sdtContent>
+  </w:sdt>
+  <w:p>
+    <w:pPr>
+      <w:pStyle w:val="Pieddepage"/>
+      <w:ind w:right="360"/>
+    </w:pPr>
+  </w:p>
+</w:ftr>
 </file>
 
 <file path=word/footnotes.xml><?xml version="1.0" encoding="utf-8"?>
@@ -7580,6 +8684,72 @@
       </w:tblBorders>
     </w:tblPr>
   </w:style>
+  <w:style w:type="paragraph" w:styleId="En-tte">
+    <w:name w:val="header"/>
+    <w:basedOn w:val="Normal"/>
+    <w:link w:val="En-tteCar"/>
+    <w:uiPriority w:val="99"/>
+    <w:unhideWhenUsed/>
+    <w:rsid w:val="00D862C5"/>
+    <w:pPr>
+      <w:tabs>
+        <w:tab w:val="center" w:pos="4536"/>
+        <w:tab w:val="right" w:pos="9072"/>
+      </w:tabs>
+    </w:pPr>
+    <w:rPr>
+      <w:rFonts w:cs="Mangal"/>
+      <w:szCs w:val="20"/>
+    </w:rPr>
+  </w:style>
+  <w:style w:type="character" w:customStyle="1" w:styleId="En-tteCar">
+    <w:name w:val="En-tête Car"/>
+    <w:basedOn w:val="Policepardfaut"/>
+    <w:link w:val="En-tte"/>
+    <w:uiPriority w:val="99"/>
+    <w:rsid w:val="00D862C5"/>
+    <w:rPr>
+      <w:rFonts w:cs="Mangal"/>
+      <w:szCs w:val="20"/>
+    </w:rPr>
+  </w:style>
+  <w:style w:type="paragraph" w:styleId="Pieddepage">
+    <w:name w:val="footer"/>
+    <w:basedOn w:val="Normal"/>
+    <w:link w:val="PieddepageCar"/>
+    <w:uiPriority w:val="99"/>
+    <w:unhideWhenUsed/>
+    <w:rsid w:val="00D862C5"/>
+    <w:pPr>
+      <w:tabs>
+        <w:tab w:val="center" w:pos="4536"/>
+        <w:tab w:val="right" w:pos="9072"/>
+      </w:tabs>
+    </w:pPr>
+    <w:rPr>
+      <w:rFonts w:cs="Mangal"/>
+      <w:szCs w:val="20"/>
+    </w:rPr>
+  </w:style>
+  <w:style w:type="character" w:customStyle="1" w:styleId="PieddepageCar">
+    <w:name w:val="Pied de page Car"/>
+    <w:basedOn w:val="Policepardfaut"/>
+    <w:link w:val="Pieddepage"/>
+    <w:uiPriority w:val="99"/>
+    <w:rsid w:val="00D862C5"/>
+    <w:rPr>
+      <w:rFonts w:cs="Mangal"/>
+      <w:szCs w:val="20"/>
+    </w:rPr>
+  </w:style>
+  <w:style w:type="character" w:styleId="Numrodepage">
+    <w:name w:val="page number"/>
+    <w:basedOn w:val="Policepardfaut"/>
+    <w:uiPriority w:val="99"/>
+    <w:semiHidden/>
+    <w:unhideWhenUsed/>
+    <w:rsid w:val="00D862C5"/>
+  </w:style>
 </w:styles>
 </file>
 
@@ -7883,7 +9053,7 @@
 </file>
 
 <file path=customXml/itemProps1.xml><?xml version="1.0" encoding="utf-8"?>
-<ds:datastoreItem xmlns:ds="http://schemas.openxmlformats.org/officeDocument/2006/customXml" ds:itemID="{FB62B096-8E99-884D-9E6D-480C2B187DA0}">
+<ds:datastoreItem xmlns:ds="http://schemas.openxmlformats.org/officeDocument/2006/customXml" ds:itemID="{C4C802E7-A826-A44C-AB98-AA262678EB6E}">
   <ds:schemaRefs>
     <ds:schemaRef ds:uri="http://schemas.openxmlformats.org/officeDocument/2006/bibliography"/>
   </ds:schemaRefs>

</xml_diff>